<commit_message>
Change in credentials for documentation
</commit_message>
<xml_diff>
--- a/Assessment Documentation/Proj3/Cliff_471539043_Proj3.docx
+++ b/Assessment Documentation/Proj3/Cliff_471539043_Proj3.docx
@@ -40,6 +40,7 @@
     <w:p>
       <w:pPr>
         <w:rPr>
+          <w:rStyle w:val="Hyperlink"/>
           <w:rFonts w:ascii="Calibri" w:eastAsia="Calibri" w:hAnsi="Calibri" w:cs="Calibri"/>
         </w:rPr>
       </w:pPr>
@@ -48,13 +49,80 @@
           <w:noProof/>
         </w:rPr>
         <w:drawing>
-          <wp:anchor distT="0" distB="0" distL="114300" distR="114300" simplePos="0" relativeHeight="251658240" behindDoc="0" locked="0" layoutInCell="1" allowOverlap="1" wp14:anchorId="7164C81F" wp14:editId="6C33D129">
+          <wp:anchor distT="0" distB="0" distL="114300" distR="114300" simplePos="0" relativeHeight="251661312" behindDoc="0" locked="0" layoutInCell="1" allowOverlap="1" wp14:anchorId="3136E373" wp14:editId="5E41D8CC">
+            <wp:simplePos x="0" y="0"/>
+            <wp:positionH relativeFrom="column">
+              <wp:posOffset>-116840</wp:posOffset>
+            </wp:positionH>
+            <wp:positionV relativeFrom="paragraph">
+              <wp:posOffset>4947285</wp:posOffset>
+            </wp:positionV>
+            <wp:extent cx="6438900" cy="3641931"/>
+            <wp:effectExtent l="0" t="0" r="0" b="0"/>
+            <wp:wrapSquare wrapText="bothSides"/>
+            <wp:docPr id="2" name="Picture 2"/>
+            <wp:cNvGraphicFramePr>
+              <a:graphicFrameLocks xmlns:a="http://schemas.openxmlformats.org/drawingml/2006/main" noChangeAspect="1"/>
+            </wp:cNvGraphicFramePr>
+            <a:graphic xmlns:a="http://schemas.openxmlformats.org/drawingml/2006/main">
+              <a:graphicData uri="http://schemas.openxmlformats.org/drawingml/2006/picture">
+                <pic:pic xmlns:pic="http://schemas.openxmlformats.org/drawingml/2006/picture">
+                  <pic:nvPicPr>
+                    <pic:cNvPr id="1" name=""/>
+                    <pic:cNvPicPr/>
+                  </pic:nvPicPr>
+                  <pic:blipFill rotWithShape="1">
+                    <a:blip r:embed="rId6" cstate="print">
+                      <a:extLst>
+                        <a:ext uri="{28A0092B-C50C-407E-A947-70E740481C1C}">
+                          <a14:useLocalDpi xmlns:a14="http://schemas.microsoft.com/office/drawing/2010/main" val="0"/>
+                        </a:ext>
+                      </a:extLst>
+                    </a:blip>
+                    <a:srcRect l="50188"/>
+                    <a:stretch/>
+                  </pic:blipFill>
+                  <pic:spPr bwMode="auto">
+                    <a:xfrm rot="10800000" flipH="1" flipV="1">
+                      <a:off x="0" y="0"/>
+                      <a:ext cx="6438900" cy="3641931"/>
+                    </a:xfrm>
+                    <a:prstGeom prst="rect">
+                      <a:avLst/>
+                    </a:prstGeom>
+                    <a:ln>
+                      <a:noFill/>
+                    </a:ln>
+                    <a:extLst>
+                      <a:ext uri="{53640926-AAD7-44D8-BBD7-CCE9431645EC}">
+                        <a14:shadowObscured xmlns:a14="http://schemas.microsoft.com/office/drawing/2010/main"/>
+                      </a:ext>
+                    </a:extLst>
+                  </pic:spPr>
+                </pic:pic>
+              </a:graphicData>
+            </a:graphic>
+            <wp14:sizeRelH relativeFrom="page">
+              <wp14:pctWidth>0</wp14:pctWidth>
+            </wp14:sizeRelH>
+            <wp14:sizeRelV relativeFrom="page">
+              <wp14:pctHeight>0</wp14:pctHeight>
+            </wp14:sizeRelV>
+          </wp:anchor>
+        </w:drawing>
+      </w:r>
+      <w:r>
+        <w:rPr>
+          <w:noProof/>
+        </w:rPr>
+        <w:drawing>
+          <wp:anchor distT="0" distB="0" distL="114300" distR="114300" simplePos="0" relativeHeight="251657216" behindDoc="0" locked="0" layoutInCell="1" allowOverlap="1" wp14:anchorId="7164C81F" wp14:editId="0F4B055F">
             <wp:simplePos x="0" y="0"/>
             <wp:positionH relativeFrom="column">
               <wp:posOffset>0</wp:posOffset>
             </wp:positionH>
             <wp:positionV relativeFrom="paragraph">
-              <wp:posOffset>742950</wp:posOffset>
+              <wp:posOffset>1162050</wp:posOffset>
             </wp:positionV>
             <wp:extent cx="6216650" cy="3527994"/>
             <wp:effectExtent l="0" t="0" r="0" b="0"/>
@@ -71,7 +139,7 @@
                     <pic:cNvPicPr/>
                   </pic:nvPicPr>
                   <pic:blipFill rotWithShape="1">
-                    <a:blip r:embed="rId6" cstate="print">
+                    <a:blip r:embed="rId7" cstate="print">
                       <a:extLst>
                         <a:ext uri="{28A0092B-C50C-407E-A947-70E740481C1C}">
                           <a14:useLocalDpi xmlns:a14="http://schemas.microsoft.com/office/drawing/2010/main" val="0"/>
@@ -116,7 +184,7 @@
         </w:rPr>
         <w:t xml:space="preserve">Admin Panel URL is </w:t>
       </w:r>
-      <w:hyperlink r:id="rId7" w:history="1">
+      <w:hyperlink r:id="rId8" w:history="1">
         <w:r>
           <w:rPr>
             <w:rStyle w:val="Hyperlink"/>
@@ -129,21 +197,88 @@
         <w:rPr>
           <w:rFonts w:ascii="Calibri" w:eastAsia="Calibri" w:hAnsi="Calibri" w:cs="Calibri"/>
         </w:rPr>
+        <w:t xml:space="preserve"> (run only with chrome security disabled) and here </w:t>
+      </w:r>
+      <w:hyperlink r:id="rId9" w:history="1">
+        <w:r>
+          <w:rPr>
+            <w:rStyle w:val="Hyperlink"/>
+            <w:rFonts w:ascii="Calibri" w:eastAsia="Calibri" w:hAnsi="Calibri" w:cs="Calibri"/>
+          </w:rPr>
+          <w:t>https://xavrom.com/react-admin/public/index.html</w:t>
+        </w:r>
+      </w:hyperlink>
+      <w:r>
+        <w:rPr>
+          <w:rFonts w:ascii="Calibri" w:eastAsia="Calibri" w:hAnsi="Calibri" w:cs="Calibri"/>
+        </w:rPr>
+        <w:t xml:space="preserve"> (no CORS violations).</w:t>
+      </w:r>
+      <w:r>
+        <w:rPr>
+          <w:rFonts w:ascii="Calibri" w:eastAsia="Calibri" w:hAnsi="Calibri" w:cs="Calibri"/>
+        </w:rPr>
         <w:t xml:space="preserve"> </w:t>
       </w:r>
       <w:r>
         <w:rPr>
           <w:rFonts w:ascii="Calibri" w:eastAsia="Calibri" w:hAnsi="Calibri" w:cs="Calibri"/>
         </w:rPr>
-        <w:t xml:space="preserve">SSL still hasn’t loaded successfully but it is up online and functioning. </w:t>
-      </w:r>
-      <w:r>
-        <w:rPr>
-          <w:rFonts w:ascii="Calibri" w:eastAsia="Calibri" w:hAnsi="Calibri" w:cs="Calibri"/>
-        </w:rPr>
-        <w:t xml:space="preserve">The frontend can be found here: </w:t>
-      </w:r>
-      <w:hyperlink r:id="rId8" w:history="1">
+        <w:t xml:space="preserve">SSL still </w:t>
+      </w:r>
+      <w:proofErr w:type="gramStart"/>
+      <w:r>
+        <w:rPr>
+          <w:rFonts w:ascii="Calibri" w:eastAsia="Calibri" w:hAnsi="Calibri" w:cs="Calibri"/>
+        </w:rPr>
+        <w:t>hasn’t</w:t>
+      </w:r>
+      <w:proofErr w:type="gramEnd"/>
+      <w:r>
+        <w:rPr>
+          <w:rFonts w:ascii="Calibri" w:eastAsia="Calibri" w:hAnsi="Calibri" w:cs="Calibri"/>
+        </w:rPr>
+        <w:t xml:space="preserve"> loaded</w:t>
+      </w:r>
+      <w:r>
+        <w:rPr>
+          <w:rFonts w:ascii="Calibri" w:eastAsia="Calibri" w:hAnsi="Calibri" w:cs="Calibri"/>
+        </w:rPr>
+        <w:t xml:space="preserve"> on thecosplayqueue.com.au</w:t>
+      </w:r>
+      <w:r>
+        <w:rPr>
+          <w:rFonts w:ascii="Calibri" w:eastAsia="Calibri" w:hAnsi="Calibri" w:cs="Calibri"/>
+        </w:rPr>
+        <w:t xml:space="preserve"> successfully but it is up online and functioning. </w:t>
+      </w:r>
+      <w:r>
+        <w:rPr>
+          <w:rFonts w:ascii="Calibri" w:eastAsia="Calibri" w:hAnsi="Calibri" w:cs="Calibri"/>
+        </w:rPr>
+        <w:t xml:space="preserve">The </w:t>
+      </w:r>
+      <w:proofErr w:type="spellStart"/>
+      <w:r>
+        <w:rPr>
+          <w:rFonts w:ascii="Calibri" w:eastAsia="Calibri" w:hAnsi="Calibri" w:cs="Calibri"/>
+        </w:rPr>
+        <w:t>xavrom</w:t>
+      </w:r>
+      <w:proofErr w:type="spellEnd"/>
+      <w:r>
+        <w:rPr>
+          <w:rFonts w:ascii="Calibri" w:eastAsia="Calibri" w:hAnsi="Calibri" w:cs="Calibri"/>
+        </w:rPr>
+        <w:t xml:space="preserve"> backend has a functioning SSL. The app </w:t>
+      </w:r>
+      <w:r>
+        <w:rPr>
+          <w:rFonts w:ascii="Calibri" w:eastAsia="Calibri" w:hAnsi="Calibri" w:cs="Calibri"/>
+        </w:rPr>
+        <w:t xml:space="preserve">frontend can be found here: </w:t>
+      </w:r>
+      <w:hyperlink r:id="rId10" w:history="1">
         <w:r>
           <w:rPr>
             <w:rStyle w:val="Hyperlink"/>
@@ -155,23 +290,69 @@
     </w:p>
     <w:p>
       <w:pPr>
-        <w:rPr>
-          <w:rFonts w:ascii="Calibri" w:eastAsia="Calibri" w:hAnsi="Calibri" w:cs="Calibri"/>
-        </w:rPr>
-      </w:pPr>
-    </w:p>
-    <w:p>
-      <w:pPr>
         <w:pStyle w:val="Heading2"/>
         <w:rPr>
+          <w:rFonts w:ascii="Calibri" w:eastAsia="Calibri" w:hAnsi="Calibri" w:cs="Calibri"/>
+        </w:rPr>
+      </w:pPr>
+      <w:r>
+        <w:rPr>
           <w:rFonts w:eastAsia="Calibri"/>
         </w:rPr>
-      </w:pPr>
-      <w:r>
+        <w:lastRenderedPageBreak/>
+        <w:t>PART D - Metacognition</w:t>
+      </w:r>
+    </w:p>
+    <w:p>
+      <w:pPr>
+        <w:pStyle w:val="Heading2"/>
         <w:rPr>
           <w:rFonts w:eastAsia="Calibri"/>
         </w:rPr>
-        <w:t>PART D - Metacognition</w:t>
+      </w:pPr>
+      <w:r>
+        <w:rPr>
+          <w:rFonts w:eastAsia="Calibri"/>
+        </w:rPr>
+        <w:t>12. Comment on each of the 3rd party frameworks used, why was it chosen</w:t>
+      </w:r>
+    </w:p>
+    <w:p>
+      <w:pPr>
+        <w:rPr>
+          <w:rFonts w:ascii="Calibri" w:eastAsia="Calibri" w:hAnsi="Calibri" w:cs="Calibri"/>
+        </w:rPr>
+      </w:pPr>
+      <w:r>
+        <w:rPr>
+          <w:rFonts w:ascii="Calibri" w:eastAsia="Calibri" w:hAnsi="Calibri" w:cs="Calibri"/>
+        </w:rPr>
+        <w:t>For this admin panel I have chosen 2 primary 3</w:t>
+      </w:r>
+      <w:r>
+        <w:rPr>
+          <w:rFonts w:ascii="Calibri" w:eastAsia="Calibri" w:hAnsi="Calibri" w:cs="Calibri"/>
+          <w:vertAlign w:val="superscript"/>
+        </w:rPr>
+        <w:t>rd</w:t>
+      </w:r>
+      <w:r>
+        <w:rPr>
+          <w:rFonts w:ascii="Calibri" w:eastAsia="Calibri" w:hAnsi="Calibri" w:cs="Calibri"/>
+        </w:rPr>
+        <w:t xml:space="preserve"> party frameworks to construct the final solution. These frameworks consist of Materialize which was the base framework for the frontend of my app, React as it is the most requested framework that </w:t>
+      </w:r>
+      <w:r>
+        <w:rPr>
+          <w:rFonts w:ascii="Calibri" w:eastAsia="Calibri" w:hAnsi="Calibri" w:cs="Calibri"/>
+        </w:rPr>
+        <w:t>I have</w:t>
+      </w:r>
+      <w:r>
+        <w:rPr>
+          <w:rFonts w:ascii="Calibri" w:eastAsia="Calibri" w:hAnsi="Calibri" w:cs="Calibri"/>
+        </w:rPr>
+        <w:t xml:space="preserve"> seen in current job advertisements. React was also used as my form validation framework as it made sense to do the JSX validation natively, and not introduce another third party dependency into the code which could become a liability in the future. </w:t>
       </w:r>
     </w:p>
     <w:p>
@@ -185,46 +366,28 @@
         <w:rPr>
           <w:rFonts w:eastAsia="Calibri"/>
         </w:rPr>
-        <w:t>12. Comment on each of the 3rd party frameworks used, why was it chosen</w:t>
-      </w:r>
-    </w:p>
-    <w:p>
-      <w:pPr>
-        <w:rPr>
-          <w:rFonts w:ascii="Calibri" w:eastAsia="Calibri" w:hAnsi="Calibri" w:cs="Calibri"/>
-        </w:rPr>
-      </w:pPr>
-      <w:r>
-        <w:rPr>
-          <w:rFonts w:ascii="Calibri" w:eastAsia="Calibri" w:hAnsi="Calibri" w:cs="Calibri"/>
-        </w:rPr>
-        <w:t>For this admin panel I have chosen 2 primary 3</w:t>
-      </w:r>
-      <w:r>
-        <w:rPr>
-          <w:rFonts w:ascii="Calibri" w:eastAsia="Calibri" w:hAnsi="Calibri" w:cs="Calibri"/>
-          <w:vertAlign w:val="superscript"/>
-        </w:rPr>
-        <w:t>rd</w:t>
-      </w:r>
-      <w:r>
-        <w:rPr>
-          <w:rFonts w:ascii="Calibri" w:eastAsia="Calibri" w:hAnsi="Calibri" w:cs="Calibri"/>
-        </w:rPr>
-        <w:t xml:space="preserve"> party frameworks to construct the final solution. These frameworks consist of Materialize which was the base framework for the frontend of my app, React as it is the most requested framework that </w:t>
-      </w:r>
-      <w:r>
-        <w:rPr>
-          <w:rFonts w:ascii="Calibri" w:eastAsia="Calibri" w:hAnsi="Calibri" w:cs="Calibri"/>
-        </w:rPr>
-        <w:t>I have</w:t>
-      </w:r>
-      <w:r>
-        <w:rPr>
-          <w:rFonts w:ascii="Calibri" w:eastAsia="Calibri" w:hAnsi="Calibri" w:cs="Calibri"/>
-        </w:rPr>
-        <w:t xml:space="preserve"> seen in current job advertisements. React was also used as my form validation framework as it made sense to do the JSX validation natively, and not introduce another third party dependency into the code which could become a liability in the future. </w:t>
-      </w:r>
+        <w:t>13. What other technologies did you investigate in order to settle on a path?</w:t>
+      </w:r>
+    </w:p>
+    <w:p>
+      <w:pPr>
+        <w:rPr>
+          <w:rFonts w:ascii="Calibri" w:eastAsia="Calibri" w:hAnsi="Calibri" w:cs="Calibri"/>
+        </w:rPr>
+      </w:pPr>
+      <w:r>
+        <w:rPr>
+          <w:rFonts w:ascii="Calibri" w:eastAsia="Calibri" w:hAnsi="Calibri" w:cs="Calibri"/>
+        </w:rPr>
+        <w:t xml:space="preserve">As part of my research into the admin panel I also investigated the technology of Vue. The decision to choose React was due to the reason that out of the all the job listings that I have looked at over the past year React was the highest requested framework technology, with Vue coming in a close second. </w:t>
+      </w:r>
+    </w:p>
+    <w:p>
+      <w:pPr>
+        <w:rPr>
+          <w:rFonts w:ascii="Calibri" w:eastAsia="Calibri" w:hAnsi="Calibri" w:cs="Calibri"/>
+        </w:rPr>
+      </w:pPr>
     </w:p>
     <w:p>
       <w:pPr>
@@ -237,28 +400,48 @@
         <w:rPr>
           <w:rFonts w:eastAsia="Calibri"/>
         </w:rPr>
-        <w:t>13. What other technologies did you investigate in order to settle on a path?</w:t>
-      </w:r>
-    </w:p>
-    <w:p>
-      <w:pPr>
-        <w:rPr>
-          <w:rFonts w:ascii="Calibri" w:eastAsia="Calibri" w:hAnsi="Calibri" w:cs="Calibri"/>
-        </w:rPr>
-      </w:pPr>
-      <w:r>
-        <w:rPr>
-          <w:rFonts w:ascii="Calibri" w:eastAsia="Calibri" w:hAnsi="Calibri" w:cs="Calibri"/>
-        </w:rPr>
-        <w:t xml:space="preserve">As part of my research into the admin panel I also investigated the technology of Vue. The decision to choose React was due to the reason that out of the all the job listings that I have looked at over the past year React was the highest requested framework technology, with Vue coming in a close second. </w:t>
-      </w:r>
-    </w:p>
-    <w:p>
-      <w:pPr>
-        <w:rPr>
-          <w:rFonts w:ascii="Calibri" w:eastAsia="Calibri" w:hAnsi="Calibri" w:cs="Calibri"/>
-        </w:rPr>
-      </w:pPr>
+        <w:t>14. Describe the rules by which your authentication restricts access. Comment in code.</w:t>
+      </w:r>
+    </w:p>
+    <w:p>
+      <w:pPr>
+        <w:rPr>
+          <w:rFonts w:ascii="Calibri" w:eastAsia="Calibri" w:hAnsi="Calibri" w:cs="Calibri"/>
+        </w:rPr>
+      </w:pPr>
+      <w:r>
+        <w:rPr>
+          <w:rFonts w:ascii="Calibri" w:eastAsia="Calibri" w:hAnsi="Calibri" w:cs="Calibri"/>
+        </w:rPr>
+        <w:t xml:space="preserve">In order to restrict access to the admin panel I have utilised two different forms of validation. IP whitelisting and the addition of admin credentials to the database. For IP whitelisting I have set a rule in place that states that if a user isn’t accessing the page from the IP address of 117.20.64.153 which is the IP of my home localhost it will hide all elements on the page and display a message saying that the user doesn’t have the permission to be on the page and direct them back to the homepage. </w:t>
+      </w:r>
+    </w:p>
+    <w:p>
+      <w:pPr>
+        <w:rPr>
+          <w:rFonts w:ascii="Calibri" w:eastAsia="Calibri" w:hAnsi="Calibri" w:cs="Calibri"/>
+        </w:rPr>
+      </w:pPr>
+      <w:r>
+        <w:rPr>
+          <w:rFonts w:ascii="Calibri" w:eastAsia="Calibri" w:hAnsi="Calibri" w:cs="Calibri"/>
+        </w:rPr>
+        <w:t xml:space="preserve">The introduction of admin credentials to the admin panel adds an extra criterion (the user must be admin) in order to log onto the admin panel page. Anyone who does successfully access the page via the same IP address but </w:t>
+      </w:r>
+      <w:proofErr w:type="gramStart"/>
+      <w:r>
+        <w:rPr>
+          <w:rFonts w:ascii="Calibri" w:eastAsia="Calibri" w:hAnsi="Calibri" w:cs="Calibri"/>
+        </w:rPr>
+        <w:t>doesn’t</w:t>
+      </w:r>
+      <w:proofErr w:type="gramEnd"/>
+      <w:r>
+        <w:rPr>
+          <w:rFonts w:ascii="Calibri" w:eastAsia="Calibri" w:hAnsi="Calibri" w:cs="Calibri"/>
+        </w:rPr>
+        <w:t xml:space="preserve"> have the correct admin credentials will not be able to log onto the admin panel and it will return an error. </w:t>
+      </w:r>
     </w:p>
     <w:p>
       <w:pPr>
@@ -271,61 +454,6 @@
         <w:rPr>
           <w:rFonts w:eastAsia="Calibri"/>
         </w:rPr>
-        <w:lastRenderedPageBreak/>
-        <w:t>14. Describe the rules by which your authentication restricts access. Comment in code.</w:t>
-      </w:r>
-    </w:p>
-    <w:p>
-      <w:pPr>
-        <w:rPr>
-          <w:rFonts w:ascii="Calibri" w:eastAsia="Calibri" w:hAnsi="Calibri" w:cs="Calibri"/>
-        </w:rPr>
-      </w:pPr>
-      <w:r>
-        <w:rPr>
-          <w:rFonts w:ascii="Calibri" w:eastAsia="Calibri" w:hAnsi="Calibri" w:cs="Calibri"/>
-        </w:rPr>
-        <w:t xml:space="preserve">In order to restrict access to the admin panel I have utilised two different forms of validation. IP whitelisting and the addition of admin credentials to the database. For IP whitelisting I have set a rule in place that states that if a user isn’t accessing the page from the IP address of 117.20.64.153 which is the IP of my home localhost it will hide all elements on the page and display a message saying that the user doesn’t have the permission to be on the page and direct them back to the homepage. </w:t>
-      </w:r>
-    </w:p>
-    <w:p>
-      <w:pPr>
-        <w:rPr>
-          <w:rFonts w:ascii="Calibri" w:eastAsia="Calibri" w:hAnsi="Calibri" w:cs="Calibri"/>
-        </w:rPr>
-      </w:pPr>
-      <w:r>
-        <w:rPr>
-          <w:rFonts w:ascii="Calibri" w:eastAsia="Calibri" w:hAnsi="Calibri" w:cs="Calibri"/>
-        </w:rPr>
-        <w:t xml:space="preserve">The introduction of admin credentials to the admin panel adds an extra criterion (the user must be admin) in order to log onto the admin panel page. Anyone who does successfully access the page via the same IP address but </w:t>
-      </w:r>
-      <w:proofErr w:type="gramStart"/>
-      <w:r>
-        <w:rPr>
-          <w:rFonts w:ascii="Calibri" w:eastAsia="Calibri" w:hAnsi="Calibri" w:cs="Calibri"/>
-        </w:rPr>
-        <w:t>doesn’t</w:t>
-      </w:r>
-      <w:proofErr w:type="gramEnd"/>
-      <w:r>
-        <w:rPr>
-          <w:rFonts w:ascii="Calibri" w:eastAsia="Calibri" w:hAnsi="Calibri" w:cs="Calibri"/>
-        </w:rPr>
-        <w:t xml:space="preserve"> have the correct admin credentials will not be able to log onto the admin panel and it will return an error. </w:t>
-      </w:r>
-    </w:p>
-    <w:p>
-      <w:pPr>
-        <w:pStyle w:val="Heading2"/>
-        <w:rPr>
-          <w:rFonts w:eastAsia="Calibri"/>
-        </w:rPr>
-      </w:pPr>
-      <w:r>
-        <w:rPr>
-          <w:rFonts w:eastAsia="Calibri"/>
-        </w:rPr>
         <w:t>15. Describe why you chose this particular encryption</w:t>
       </w:r>
     </w:p>
@@ -343,7 +471,7 @@
       </w:r>
     </w:p>
     <w:sectPr>
-      <w:footerReference w:type="default" r:id="rId9"/>
+      <w:footerReference w:type="default" r:id="rId11"/>
       <w:pgSz w:w="11906" w:h="16838"/>
       <w:pgMar w:top="1440" w:right="1440" w:bottom="1440" w:left="1440" w:header="708" w:footer="708" w:gutter="0"/>
       <w:cols w:space="708"/>

</xml_diff>